<commit_message>
Finished writting up use cases
</commit_message>
<xml_diff>
--- a/documentation/UseCases.docx
+++ b/documentation/UseCases.docx
@@ -123,13 +123,16 @@
         </w:numPr>
       </w:pPr>
       <w:r>
-        <w:t>Players: Players want random cards each time the game is played, and they all want as close to the same number of cards as possible</w:t>
-      </w:r>
-      <w:r>
-        <w:t>.</w:t>
+        <w:t>Players: Players want random cards each time the</w:t>
       </w:r>
       <w:bookmarkStart w:id="0" w:name="_GoBack"/>
       <w:bookmarkEnd w:id="0"/>
+      <w:r>
+        <w:t xml:space="preserve"> game is played, and they all want as close to the same number of cards as possible</w:t>
+      </w:r>
+      <w:r>
+        <w:t>.</w:t>
+      </w:r>
     </w:p>
     <w:p>
       <w:r>
@@ -152,14 +155,12 @@
       </w:r>
     </w:p>
     <w:p>
-      <w:proofErr w:type="spellStart"/>
       <w:r>
         <w:rPr>
           <w:b/>
         </w:rPr>
         <w:t>Postconditions</w:t>
       </w:r>
-      <w:proofErr w:type="spellEnd"/>
       <w:r>
         <w:rPr>
           <w:b/>
@@ -438,14 +439,12 @@
       </w:r>
     </w:p>
     <w:p>
-      <w:proofErr w:type="spellStart"/>
       <w:r>
         <w:rPr>
           <w:b/>
         </w:rPr>
         <w:t>Postconditions</w:t>
       </w:r>
-      <w:proofErr w:type="spellEnd"/>
       <w:r>
         <w:rPr>
           <w:b/>
@@ -706,14 +705,12 @@
       </w:r>
     </w:p>
     <w:p>
-      <w:proofErr w:type="spellStart"/>
       <w:r>
         <w:rPr>
           <w:b/>
         </w:rPr>
         <w:t>Postconditions</w:t>
       </w:r>
-      <w:proofErr w:type="spellEnd"/>
       <w:r>
         <w:rPr>
           <w:b/>

</xml_diff>

<commit_message>
(test) adding suggested edits in green
</commit_message>
<xml_diff>
--- a/documentation/UseCases.docx
+++ b/documentation/UseCases.docx
@@ -1,6 +1,6 @@
 
 <file path=word/document.xml><?xml version="1.0" encoding="utf-8"?>
-<w:document xmlns:wpc="http://schemas.microsoft.com/office/word/2010/wordprocessingCanvas" xmlns:mc="http://schemas.openxmlformats.org/markup-compatibility/2006" xmlns:o="urn:schemas-microsoft-com:office:office" xmlns:r="http://schemas.openxmlformats.org/officeDocument/2006/relationships" xmlns:m="http://schemas.openxmlformats.org/officeDocument/2006/math" xmlns:v="urn:schemas-microsoft-com:vml" xmlns:wp14="http://schemas.microsoft.com/office/word/2010/wordprocessingDrawing" xmlns:wp="http://schemas.openxmlformats.org/drawingml/2006/wordprocessingDrawing" xmlns:w10="urn:schemas-microsoft-com:office:word" xmlns:w="http://schemas.openxmlformats.org/wordprocessingml/2006/main" xmlns:w14="http://schemas.microsoft.com/office/word/2010/wordml" xmlns:w15="http://schemas.microsoft.com/office/word/2012/wordml" xmlns:wpg="http://schemas.microsoft.com/office/word/2010/wordprocessingGroup" xmlns:wpi="http://schemas.microsoft.com/office/word/2010/wordprocessingInk" xmlns:wne="http://schemas.microsoft.com/office/word/2006/wordml" xmlns:wps="http://schemas.microsoft.com/office/word/2010/wordprocessingShape" mc:Ignorable="w14 w15 wp14">
+<w:document xmlns:wpc="http://schemas.microsoft.com/office/word/2010/wordprocessingCanvas" xmlns:cx="http://schemas.microsoft.com/office/drawing/2014/chartex" xmlns:cx1="http://schemas.microsoft.com/office/drawing/2015/9/8/chartex" xmlns:cx2="http://schemas.microsoft.com/office/drawing/2015/10/21/chartex" xmlns:mc="http://schemas.openxmlformats.org/markup-compatibility/2006" xmlns:o="urn:schemas-microsoft-com:office:office" xmlns:r="http://schemas.openxmlformats.org/officeDocument/2006/relationships" xmlns:m="http://schemas.openxmlformats.org/officeDocument/2006/math" xmlns:v="urn:schemas-microsoft-com:vml" xmlns:wp14="http://schemas.microsoft.com/office/word/2010/wordprocessingDrawing" xmlns:wp="http://schemas.openxmlformats.org/drawingml/2006/wordprocessingDrawing" xmlns:w10="urn:schemas-microsoft-com:office:word" xmlns:w="http://schemas.openxmlformats.org/wordprocessingml/2006/main" xmlns:w14="http://schemas.microsoft.com/office/word/2010/wordml" xmlns:w15="http://schemas.microsoft.com/office/word/2012/wordml" xmlns:w16se="http://schemas.microsoft.com/office/word/2015/wordml/symex" xmlns:wpg="http://schemas.microsoft.com/office/word/2010/wordprocessingGroup" xmlns:wpi="http://schemas.microsoft.com/office/word/2010/wordprocessingInk" xmlns:wne="http://schemas.microsoft.com/office/word/2006/wordml" xmlns:wps="http://schemas.microsoft.com/office/word/2010/wordprocessingShape" mc:Ignorable="w14 w15 w16se wp14">
   <w:body>
     <w:p>
       <w:pPr>
@@ -79,6 +79,8 @@
       <w:r>
         <w:t xml:space="preserve"> </w:t>
       </w:r>
+      <w:bookmarkStart w:id="0" w:name="_GoBack"/>
+      <w:bookmarkEnd w:id="0"/>
     </w:p>
     <w:p>
       <w:r>
@@ -128,8 +130,6 @@
       <w:r>
         <w:t>.</w:t>
       </w:r>
-      <w:bookmarkStart w:id="0" w:name="_GoBack"/>
-      <w:bookmarkEnd w:id="0"/>
     </w:p>
     <w:p>
       <w:r>
@@ -150,16 +150,23 @@
       <w:r>
         <w:t>.</w:t>
       </w:r>
-    </w:p>
-    <w:p>
-      <w:proofErr w:type="spellStart"/>
+      <w:r>
+        <w:t xml:space="preserve">  </w:t>
+      </w:r>
+      <w:r>
+        <w:rPr>
+          <w:color w:val="385623" w:themeColor="accent6" w:themeShade="80"/>
+        </w:rPr>
+        <w:t>User indicates that cards should be dealt, and game should begin.</w:t>
+      </w:r>
+    </w:p>
+    <w:p>
       <w:r>
         <w:rPr>
           <w:b/>
         </w:rPr>
         <w:t>Postconditions</w:t>
       </w:r>
-      <w:proofErr w:type="spellEnd"/>
       <w:r>
         <w:rPr>
           <w:b/>
@@ -316,7 +323,6 @@
           <w:b/>
           <w:sz w:val="24"/>
         </w:rPr>
-        <w:lastRenderedPageBreak/>
         <w:t>Use Case 2</w:t>
       </w:r>
       <w:r>
@@ -438,14 +444,12 @@
       </w:r>
     </w:p>
     <w:p>
-      <w:proofErr w:type="spellStart"/>
       <w:r>
         <w:rPr>
           <w:b/>
         </w:rPr>
         <w:t>Postconditions</w:t>
       </w:r>
-      <w:proofErr w:type="spellEnd"/>
       <w:r>
         <w:rPr>
           <w:b/>
@@ -587,7 +591,6 @@
           <w:b/>
           <w:sz w:val="24"/>
         </w:rPr>
-        <w:lastRenderedPageBreak/>
         <w:t>Use Case 3</w:t>
       </w:r>
       <w:r>
@@ -706,14 +709,12 @@
       </w:r>
     </w:p>
     <w:p>
-      <w:proofErr w:type="spellStart"/>
       <w:r>
         <w:rPr>
           <w:b/>
         </w:rPr>
         <w:t>Postconditions</w:t>
       </w:r>
-      <w:proofErr w:type="spellEnd"/>
       <w:r>
         <w:rPr>
           <w:b/>
@@ -898,7 +899,7 @@
 </file>
 
 <file path=word/numbering.xml><?xml version="1.0" encoding="utf-8"?>
-<w:numbering xmlns:wpc="http://schemas.microsoft.com/office/word/2010/wordprocessingCanvas" xmlns:mc="http://schemas.openxmlformats.org/markup-compatibility/2006" xmlns:o="urn:schemas-microsoft-com:office:office" xmlns:r="http://schemas.openxmlformats.org/officeDocument/2006/relationships" xmlns:m="http://schemas.openxmlformats.org/officeDocument/2006/math" xmlns:v="urn:schemas-microsoft-com:vml" xmlns:wp14="http://schemas.microsoft.com/office/word/2010/wordprocessingDrawing" xmlns:wp="http://schemas.openxmlformats.org/drawingml/2006/wordprocessingDrawing" xmlns:w10="urn:schemas-microsoft-com:office:word" xmlns:w="http://schemas.openxmlformats.org/wordprocessingml/2006/main" xmlns:w14="http://schemas.microsoft.com/office/word/2010/wordml" xmlns:w15="http://schemas.microsoft.com/office/word/2012/wordml" xmlns:wpg="http://schemas.microsoft.com/office/word/2010/wordprocessingGroup" xmlns:wpi="http://schemas.microsoft.com/office/word/2010/wordprocessingInk" xmlns:wne="http://schemas.microsoft.com/office/word/2006/wordml" xmlns:wps="http://schemas.microsoft.com/office/word/2010/wordprocessingShape" mc:Ignorable="w14 w15 wp14">
+<w:numbering xmlns:wpc="http://schemas.microsoft.com/office/word/2010/wordprocessingCanvas" xmlns:cx="http://schemas.microsoft.com/office/drawing/2014/chartex" xmlns:cx1="http://schemas.microsoft.com/office/drawing/2015/9/8/chartex" xmlns:cx2="http://schemas.microsoft.com/office/drawing/2015/10/21/chartex" xmlns:mc="http://schemas.openxmlformats.org/markup-compatibility/2006" xmlns:o="urn:schemas-microsoft-com:office:office" xmlns:r="http://schemas.openxmlformats.org/officeDocument/2006/relationships" xmlns:m="http://schemas.openxmlformats.org/officeDocument/2006/math" xmlns:v="urn:schemas-microsoft-com:vml" xmlns:wp14="http://schemas.microsoft.com/office/word/2010/wordprocessingDrawing" xmlns:wp="http://schemas.openxmlformats.org/drawingml/2006/wordprocessingDrawing" xmlns:w10="urn:schemas-microsoft-com:office:word" xmlns:w="http://schemas.openxmlformats.org/wordprocessingml/2006/main" xmlns:w14="http://schemas.microsoft.com/office/word/2010/wordml" xmlns:w15="http://schemas.microsoft.com/office/word/2012/wordml" xmlns:w16se="http://schemas.microsoft.com/office/word/2015/wordml/symex" xmlns:wpg="http://schemas.microsoft.com/office/word/2010/wordprocessingGroup" xmlns:wpi="http://schemas.microsoft.com/office/word/2010/wordprocessingInk" xmlns:wne="http://schemas.microsoft.com/office/word/2006/wordml" xmlns:wps="http://schemas.microsoft.com/office/word/2010/wordprocessingShape" mc:Ignorable="w14 w15 w16se wp14">
   <w:abstractNum w:abstractNumId="0" w15:restartNumberingAfterBreak="0">
     <w:nsid w:val="06AF0AEA"/>
     <w:multiLevelType w:val="hybridMultilevel"/>
@@ -1464,7 +1465,7 @@
 </file>
 
 <file path=word/styles.xml><?xml version="1.0" encoding="utf-8"?>
-<w:styles xmlns:mc="http://schemas.openxmlformats.org/markup-compatibility/2006" xmlns:r="http://schemas.openxmlformats.org/officeDocument/2006/relationships" xmlns:w="http://schemas.openxmlformats.org/wordprocessingml/2006/main" xmlns:w14="http://schemas.microsoft.com/office/word/2010/wordml" xmlns:w15="http://schemas.microsoft.com/office/word/2012/wordml" mc:Ignorable="w14 w15">
+<w:styles xmlns:mc="http://schemas.openxmlformats.org/markup-compatibility/2006" xmlns:r="http://schemas.openxmlformats.org/officeDocument/2006/relationships" xmlns:w="http://schemas.openxmlformats.org/wordprocessingml/2006/main" xmlns:w14="http://schemas.microsoft.com/office/word/2010/wordml" xmlns:w15="http://schemas.microsoft.com/office/word/2012/wordml" xmlns:w16se="http://schemas.microsoft.com/office/word/2015/wordml/symex" mc:Ignorable="w14 w15 w16se">
   <w:docDefaults>
     <w:rPrDefault>
       <w:rPr>
@@ -1480,7 +1481,7 @@
       </w:pPr>
     </w:pPrDefault>
   </w:docDefaults>
-  <w:latentStyles w:defLockedState="0" w:defUIPriority="99" w:defSemiHidden="0" w:defUnhideWhenUsed="0" w:defQFormat="0" w:count="371">
+  <w:latentStyles w:defLockedState="0" w:defUIPriority="99" w:defSemiHidden="0" w:defUnhideWhenUsed="0" w:defQFormat="0" w:count="372">
     <w:lsdException w:name="Normal" w:uiPriority="0" w:qFormat="1"/>
     <w:lsdException w:name="heading 1" w:uiPriority="9" w:qFormat="1"/>
     <w:lsdException w:name="heading 2" w:semiHidden="1" w:uiPriority="9" w:unhideWhenUsed="1" w:qFormat="1"/>
@@ -1586,7 +1587,6 @@
     <w:lsdException w:name="HTML Sample" w:semiHidden="1" w:unhideWhenUsed="1"/>
     <w:lsdException w:name="HTML Typewriter" w:semiHidden="1" w:unhideWhenUsed="1"/>
     <w:lsdException w:name="HTML Variable" w:semiHidden="1" w:unhideWhenUsed="1"/>
-    <w:lsdException w:name="Normal Table" w:semiHidden="1" w:unhideWhenUsed="1"/>
     <w:lsdException w:name="annotation subject" w:semiHidden="1" w:unhideWhenUsed="1"/>
     <w:lsdException w:name="No List" w:semiHidden="1" w:unhideWhenUsed="1"/>
     <w:lsdException w:name="Outline List 1" w:semiHidden="1" w:unhideWhenUsed="1"/>
@@ -1633,10 +1633,8 @@
     <w:lsdException w:name="Table Subtle 2" w:semiHidden="1" w:unhideWhenUsed="1"/>
     <w:lsdException w:name="Table Web 1" w:semiHidden="1" w:unhideWhenUsed="1"/>
     <w:lsdException w:name="Table Web 2" w:semiHidden="1" w:unhideWhenUsed="1"/>
-    <w:lsdException w:name="Table Web 3" w:semiHidden="1" w:unhideWhenUsed="1"/>
     <w:lsdException w:name="Balloon Text" w:semiHidden="1" w:unhideWhenUsed="1"/>
     <w:lsdException w:name="Table Grid" w:uiPriority="39"/>
-    <w:lsdException w:name="Table Theme" w:semiHidden="1" w:unhideWhenUsed="1"/>
     <w:lsdException w:name="Placeholder Text" w:semiHidden="1"/>
     <w:lsdException w:name="No Spacing" w:uiPriority="1" w:qFormat="1"/>
     <w:lsdException w:name="Light Shading" w:uiPriority="60"/>
@@ -1852,6 +1850,7 @@
     <w:lsdException w:name="List Table 5 Dark Accent 6" w:uiPriority="50"/>
     <w:lsdException w:name="List Table 6 Colorful Accent 6" w:uiPriority="51"/>
     <w:lsdException w:name="List Table 7 Colorful Accent 6" w:uiPriority="52"/>
+    <w:lsdException w:name="Mention" w:semiHidden="1" w:unhideWhenUsed="1"/>
   </w:latentStyles>
   <w:style w:type="paragraph" w:default="1" w:styleId="Normal">
     <w:name w:val="Normal"/>

</xml_diff>

<commit_message>
testing a commit of changes to word docx
</commit_message>
<xml_diff>
--- a/documentation/UseCases.docx
+++ b/documentation/UseCases.docx
@@ -79,8 +79,6 @@
       <w:r>
         <w:t xml:space="preserve"> </w:t>
       </w:r>
-      <w:bookmarkStart w:id="0" w:name="_GoBack"/>
-      <w:bookmarkEnd w:id="0"/>
     </w:p>
     <w:p>
       <w:r>
@@ -155,7 +153,7 @@
       </w:r>
       <w:r>
         <w:rPr>
-          <w:color w:val="385623" w:themeColor="accent6" w:themeShade="80"/>
+          <w:color w:val="00B050"/>
         </w:rPr>
         <w:t>User indicates that cards should be dealt, and game should begin.</w:t>
       </w:r>
@@ -272,6 +270,8 @@
       <w:r>
         <w:t>N/A</w:t>
       </w:r>
+      <w:bookmarkStart w:id="0" w:name="_GoBack"/>
+      <w:bookmarkEnd w:id="0"/>
     </w:p>
     <w:p>
       <w:r>
@@ -1587,6 +1587,7 @@
     <w:lsdException w:name="HTML Sample" w:semiHidden="1" w:unhideWhenUsed="1"/>
     <w:lsdException w:name="HTML Typewriter" w:semiHidden="1" w:unhideWhenUsed="1"/>
     <w:lsdException w:name="HTML Variable" w:semiHidden="1" w:unhideWhenUsed="1"/>
+    <w:lsdException w:name="Normal Table" w:semiHidden="1" w:unhideWhenUsed="1"/>
     <w:lsdException w:name="annotation subject" w:semiHidden="1" w:unhideWhenUsed="1"/>
     <w:lsdException w:name="No List" w:semiHidden="1" w:unhideWhenUsed="1"/>
     <w:lsdException w:name="Outline List 1" w:semiHidden="1" w:unhideWhenUsed="1"/>
@@ -1633,8 +1634,10 @@
     <w:lsdException w:name="Table Subtle 2" w:semiHidden="1" w:unhideWhenUsed="1"/>
     <w:lsdException w:name="Table Web 1" w:semiHidden="1" w:unhideWhenUsed="1"/>
     <w:lsdException w:name="Table Web 2" w:semiHidden="1" w:unhideWhenUsed="1"/>
+    <w:lsdException w:name="Table Web 3" w:semiHidden="1" w:unhideWhenUsed="1"/>
     <w:lsdException w:name="Balloon Text" w:semiHidden="1" w:unhideWhenUsed="1"/>
     <w:lsdException w:name="Table Grid" w:uiPriority="39"/>
+    <w:lsdException w:name="Table Theme" w:semiHidden="1" w:unhideWhenUsed="1"/>
     <w:lsdException w:name="Placeholder Text" w:semiHidden="1"/>
     <w:lsdException w:name="No Spacing" w:uiPriority="1" w:qFormat="1"/>
     <w:lsdException w:name="Light Shading" w:uiPriority="60"/>

</xml_diff>

<commit_message>
added suggestions in green/red
</commit_message>
<xml_diff>
--- a/documentation/UseCases.docx
+++ b/documentation/UseCases.docx
@@ -270,8 +270,6 @@
       <w:r>
         <w:t>N/A</w:t>
       </w:r>
-      <w:bookmarkStart w:id="0" w:name="_GoBack"/>
-      <w:bookmarkEnd w:id="0"/>
     </w:p>
     <w:p>
       <w:r>
@@ -688,7 +686,31 @@
         <w:t xml:space="preserve">Players: </w:t>
       </w:r>
       <w:r>
-        <w:t>Players can add cards to their pile, which will allow them to win the game.</w:t>
+        <w:t>Players can add</w:t>
+      </w:r>
+      <w:r>
+        <w:t xml:space="preserve"> </w:t>
+      </w:r>
+      <w:r>
+        <w:rPr>
+          <w:color w:val="00B050"/>
+        </w:rPr>
+        <w:t>(may have opportunity to add)</w:t>
+      </w:r>
+      <w:r>
+        <w:t xml:space="preserve"> cards to their pile, which will allow them to win the game</w:t>
+      </w:r>
+      <w:r>
+        <w:t xml:space="preserve"> </w:t>
+      </w:r>
+      <w:r>
+        <w:rPr>
+          <w:color w:val="00B050"/>
+        </w:rPr>
+        <w:t>if they collect all 52 cards</w:t>
+      </w:r>
+      <w:r>
+        <w:t>.</w:t>
       </w:r>
     </w:p>
     <w:p>
@@ -705,7 +727,57 @@
         <w:t xml:space="preserve">: </w:t>
       </w:r>
       <w:r>
-        <w:t>The last card placed was a jack and at least 2 players are still in the game.</w:t>
+        <w:t>The last card placed</w:t>
+      </w:r>
+      <w:r>
+        <w:t xml:space="preserve"> </w:t>
+      </w:r>
+      <w:r>
+        <w:rPr>
+          <w:color w:val="00B050"/>
+        </w:rPr>
+        <w:t>(the card on top of the center pile is a jack)</w:t>
+      </w:r>
+      <w:r>
+        <w:t xml:space="preserve"> was a jack and at least 2 players are still in the game.</w:t>
+      </w:r>
+    </w:p>
+    <w:p>
+      <w:pPr>
+        <w:rPr>
+          <w:color w:val="FF0000"/>
+        </w:rPr>
+      </w:pPr>
+      <w:r>
+        <w:rPr>
+          <w:color w:val="FF0000"/>
+        </w:rPr>
+        <w:t>This (above)</w:t>
+      </w:r>
+      <w:r>
+        <w:rPr>
+          <w:color w:val="FF0000"/>
+        </w:rPr>
+        <w:t xml:space="preserve"> may not work as a precondition, because a player can slap even if the center pile’s top card is not a jack.</w:t>
+      </w:r>
+    </w:p>
+    <w:p>
+      <w:pPr>
+        <w:rPr>
+          <w:color w:val="FF0000"/>
+        </w:rPr>
+      </w:pPr>
+      <w:r>
+        <w:rPr>
+          <w:color w:val="FF0000"/>
+        </w:rPr>
+        <w:t xml:space="preserve">What about instead:  </w:t>
+      </w:r>
+      <w:r>
+        <w:rPr>
+          <w:color w:val="00B050"/>
+        </w:rPr>
+        <w:t>A player has placed a card on the center pile.</w:t>
       </w:r>
     </w:p>
     <w:p>
@@ -726,6 +798,26 @@
       </w:r>
       <w:r>
         <w:t>The center pile is emptied and the acting player adds those cards to their own pile.</w:t>
+      </w:r>
+    </w:p>
+    <w:p>
+      <w:pPr>
+        <w:rPr>
+          <w:color w:val="00B050"/>
+        </w:rPr>
+      </w:pPr>
+      <w:r>
+        <w:rPr>
+          <w:color w:val="00B050"/>
+        </w:rPr>
+        <w:tab/>
+      </w:r>
+      <w:r>
+        <w:rPr>
+          <w:color w:val="00B050"/>
+        </w:rPr>
+        <w:tab/>
+        <w:t>The center pile is emptied and the cards distributed to the appropriate player’s hand(s).</w:t>
       </w:r>
     </w:p>
     <w:p>
@@ -759,6 +851,8 @@
       <w:r>
         <w:t>The center pile is shuffled and emptied.</w:t>
       </w:r>
+      <w:bookmarkStart w:id="0" w:name="_GoBack"/>
+      <w:bookmarkEnd w:id="0"/>
     </w:p>
     <w:p>
       <w:pPr>
@@ -769,7 +863,10 @@
         </w:numPr>
       </w:pPr>
       <w:r>
-        <w:t>The cards newly shuffled cards are added to the acting player’s pile.</w:t>
+        <w:t xml:space="preserve">The </w:t>
+      </w:r>
+      <w:r>
+        <w:t>newly shuffled cards are added to the acting player’s pile.</w:t>
       </w:r>
     </w:p>
     <w:p>

</xml_diff>

<commit_message>
Added more suggestions in green
</commit_message>
<xml_diff>
--- a/documentation/UseCases.docx
+++ b/documentation/UseCases.docx
@@ -851,8 +851,6 @@
       <w:r>
         <w:t>The center pile is shuffled and emptied.</w:t>
       </w:r>
-      <w:bookmarkStart w:id="0" w:name="_GoBack"/>
-      <w:bookmarkEnd w:id="0"/>
     </w:p>
     <w:p>
       <w:pPr>
@@ -984,6 +982,319 @@
         <w:t>.</w:t>
       </w:r>
     </w:p>
+    <w:p/>
+    <w:p/>
+    <w:p>
+      <w:pPr>
+        <w:rPr>
+          <w:b/>
+          <w:sz w:val="24"/>
+        </w:rPr>
+      </w:pPr>
+      <w:r>
+        <w:rPr>
+          <w:b/>
+          <w:sz w:val="24"/>
+        </w:rPr>
+        <w:t xml:space="preserve">Use Case </w:t>
+      </w:r>
+      <w:r>
+        <w:rPr>
+          <w:b/>
+          <w:sz w:val="24"/>
+        </w:rPr>
+        <w:t xml:space="preserve">4:  UC4 Player </w:t>
+      </w:r>
+      <w:r>
+        <w:rPr>
+          <w:b/>
+          <w:sz w:val="24"/>
+        </w:rPr>
+        <w:t>Runs Out of Cards</w:t>
+      </w:r>
+    </w:p>
+    <w:p>
+      <w:r>
+        <w:rPr>
+          <w:b/>
+        </w:rPr>
+        <w:t>Scope</w:t>
+      </w:r>
+      <w:r>
+        <w:rPr>
+          <w:b/>
+        </w:rPr>
+        <w:t xml:space="preserve">: </w:t>
+      </w:r>
+      <w:r>
+        <w:t>Game</w:t>
+      </w:r>
+    </w:p>
+    <w:p>
+      <w:r>
+        <w:rPr>
+          <w:b/>
+        </w:rPr>
+        <w:t>Level</w:t>
+      </w:r>
+      <w:r>
+        <w:rPr>
+          <w:b/>
+        </w:rPr>
+        <w:t>:</w:t>
+      </w:r>
+      <w:r>
+        <w:t xml:space="preserve"> </w:t>
+      </w:r>
+    </w:p>
+    <w:p>
+      <w:r>
+        <w:rPr>
+          <w:b/>
+        </w:rPr>
+        <w:t>Primary Actor</w:t>
+      </w:r>
+      <w:r>
+        <w:rPr>
+          <w:b/>
+        </w:rPr>
+        <w:t>:</w:t>
+      </w:r>
+      <w:r>
+        <w:t xml:space="preserve"> Player</w:t>
+      </w:r>
+    </w:p>
+    <w:p>
+      <w:r>
+        <w:rPr>
+          <w:b/>
+        </w:rPr>
+        <w:t>Stakeholders and Interests</w:t>
+      </w:r>
+      <w:r>
+        <w:rPr>
+          <w:b/>
+        </w:rPr>
+        <w:t>:</w:t>
+      </w:r>
+      <w:r>
+        <w:t xml:space="preserve"> </w:t>
+      </w:r>
+    </w:p>
+    <w:p>
+      <w:pPr>
+        <w:pStyle w:val="ListParagraph"/>
+        <w:numPr>
+          <w:ilvl w:val="0"/>
+          <w:numId w:val="1"/>
+        </w:numPr>
+      </w:pPr>
+      <w:r>
+        <w:t>Players</w:t>
+      </w:r>
+      <w:r>
+        <w:t xml:space="preserve">:  Player has run out of cards and </w:t>
+      </w:r>
+      <w:r>
+        <w:t>will lose the game unless they slap the next jack.</w:t>
+      </w:r>
+    </w:p>
+    <w:p>
+      <w:r>
+        <w:rPr>
+          <w:b/>
+        </w:rPr>
+        <w:t>Preconditions</w:t>
+      </w:r>
+      <w:r>
+        <w:rPr>
+          <w:b/>
+        </w:rPr>
+        <w:t xml:space="preserve">: </w:t>
+      </w:r>
+      <w:r>
+        <w:t>The player’s hand is empty</w:t>
+      </w:r>
+    </w:p>
+    <w:p>
+      <w:r>
+        <w:rPr>
+          <w:b/>
+        </w:rPr>
+        <w:t>Postconditions</w:t>
+      </w:r>
+      <w:r>
+        <w:rPr>
+          <w:b/>
+        </w:rPr>
+        <w:t>:</w:t>
+      </w:r>
+      <w:r>
+        <w:t xml:space="preserve"> The </w:t>
+      </w:r>
+      <w:r>
+        <w:t>player has slapped the next jack and their hand is no longer empty, or someone else slapped the next jack</w:t>
+      </w:r>
+    </w:p>
+    <w:p>
+      <w:pPr>
+        <w:rPr>
+          <w:color w:val="00B050"/>
+        </w:rPr>
+      </w:pPr>
+      <w:r>
+        <w:t>and this player is out of the game.</w:t>
+      </w:r>
+    </w:p>
+    <w:p>
+      <w:r>
+        <w:rPr>
+          <w:b/>
+        </w:rPr>
+        <w:t xml:space="preserve">Basic Flow: </w:t>
+      </w:r>
+    </w:p>
+    <w:p>
+      <w:pPr>
+        <w:pStyle w:val="ListParagraph"/>
+        <w:numPr>
+          <w:ilvl w:val="0"/>
+          <w:numId w:val="7"/>
+        </w:numPr>
+      </w:pPr>
+      <w:r>
+        <w:t xml:space="preserve"> The player has no cards left.</w:t>
+      </w:r>
+    </w:p>
+    <w:p>
+      <w:pPr>
+        <w:pStyle w:val="ListParagraph"/>
+        <w:numPr>
+          <w:ilvl w:val="0"/>
+          <w:numId w:val="7"/>
+        </w:numPr>
+      </w:pPr>
+      <w:r>
+        <w:t xml:space="preserve"> The player slaps the next jack to appear.</w:t>
+      </w:r>
+    </w:p>
+    <w:p>
+      <w:pPr>
+        <w:pStyle w:val="ListParagraph"/>
+        <w:numPr>
+          <w:ilvl w:val="0"/>
+          <w:numId w:val="7"/>
+        </w:numPr>
+      </w:pPr>
+      <w:r>
+        <w:t>The player adds the center pile to their hand and no longer has an empty hand.</w:t>
+      </w:r>
+    </w:p>
+    <w:p>
+      <w:pPr>
+        <w:rPr>
+          <w:b/>
+        </w:rPr>
+      </w:pPr>
+      <w:r>
+        <w:rPr>
+          <w:b/>
+        </w:rPr>
+        <w:t>Alternative Flows</w:t>
+      </w:r>
+      <w:r>
+        <w:rPr>
+          <w:b/>
+        </w:rPr>
+        <w:t xml:space="preserve">: </w:t>
+      </w:r>
+    </w:p>
+    <w:p>
+      <w:pPr>
+        <w:pStyle w:val="ListParagraph"/>
+        <w:numPr>
+          <w:ilvl w:val="0"/>
+          <w:numId w:val="8"/>
+        </w:numPr>
+      </w:pPr>
+      <w:r>
+        <w:t xml:space="preserve"> The player has no cards left.</w:t>
+      </w:r>
+    </w:p>
+    <w:p>
+      <w:pPr>
+        <w:pStyle w:val="ListParagraph"/>
+        <w:numPr>
+          <w:ilvl w:val="0"/>
+          <w:numId w:val="8"/>
+        </w:numPr>
+      </w:pPr>
+      <w:r>
+        <w:t>A different player slaps the next jack.</w:t>
+      </w:r>
+    </w:p>
+    <w:p>
+      <w:pPr>
+        <w:pStyle w:val="ListParagraph"/>
+        <w:numPr>
+          <w:ilvl w:val="0"/>
+          <w:numId w:val="8"/>
+        </w:numPr>
+      </w:pPr>
+      <w:r>
+        <w:t>The player with no cards left, is out of the game.</w:t>
+      </w:r>
+      <w:bookmarkStart w:id="0" w:name="_GoBack"/>
+      <w:bookmarkEnd w:id="0"/>
+    </w:p>
+    <w:p>
+      <w:r>
+        <w:rPr>
+          <w:b/>
+        </w:rPr>
+        <w:t>Special Requirements</w:t>
+      </w:r>
+      <w:r>
+        <w:rPr>
+          <w:b/>
+        </w:rPr>
+        <w:t xml:space="preserve">: </w:t>
+      </w:r>
+      <w:r>
+        <w:t>N/A</w:t>
+      </w:r>
+    </w:p>
+    <w:p>
+      <w:r>
+        <w:rPr>
+          <w:b/>
+        </w:rPr>
+        <w:t>Frequency of Occurrence</w:t>
+      </w:r>
+      <w:r>
+        <w:rPr>
+          <w:b/>
+        </w:rPr>
+        <w:t>:</w:t>
+      </w:r>
+      <w:r>
+        <w:t xml:space="preserve"> </w:t>
+      </w:r>
+    </w:p>
+    <w:p>
+      <w:pPr>
+        <w:pStyle w:val="ListParagraph"/>
+        <w:numPr>
+          <w:ilvl w:val="0"/>
+          <w:numId w:val="1"/>
+        </w:numPr>
+      </w:pPr>
+      <w:r>
+        <w:t>Some turns, but not all.</w:t>
+      </w:r>
+    </w:p>
+    <w:p/>
+    <w:p/>
     <w:p/>
     <w:sectPr>
       <w:pgSz w:w="12240" w:h="15840"/>
@@ -1428,6 +1739,95 @@
     </w:lvl>
   </w:abstractNum>
   <w:abstractNum w:abstractNumId="5" w15:restartNumberingAfterBreak="0">
+    <w:nsid w:val="709F5CE3"/>
+    <w:multiLevelType w:val="hybridMultilevel"/>
+    <w:tmpl w:val="433CA65C"/>
+    <w:lvl w:ilvl="0" w:tplc="2C145E98">
+      <w:start w:val="1"/>
+      <w:numFmt w:val="decimal"/>
+      <w:lvlText w:val="%1."/>
+      <w:lvlJc w:val="left"/>
+      <w:pPr>
+        <w:ind w:left="1080" w:hanging="360"/>
+      </w:pPr>
+      <w:rPr>
+        <w:rFonts w:hint="default"/>
+      </w:rPr>
+    </w:lvl>
+    <w:lvl w:ilvl="1" w:tplc="04090019" w:tentative="1">
+      <w:start w:val="1"/>
+      <w:numFmt w:val="lowerLetter"/>
+      <w:lvlText w:val="%2."/>
+      <w:lvlJc w:val="left"/>
+      <w:pPr>
+        <w:ind w:left="1800" w:hanging="360"/>
+      </w:pPr>
+    </w:lvl>
+    <w:lvl w:ilvl="2" w:tplc="0409001B" w:tentative="1">
+      <w:start w:val="1"/>
+      <w:numFmt w:val="lowerRoman"/>
+      <w:lvlText w:val="%3."/>
+      <w:lvlJc w:val="right"/>
+      <w:pPr>
+        <w:ind w:left="2520" w:hanging="180"/>
+      </w:pPr>
+    </w:lvl>
+    <w:lvl w:ilvl="3" w:tplc="0409000F" w:tentative="1">
+      <w:start w:val="1"/>
+      <w:numFmt w:val="decimal"/>
+      <w:lvlText w:val="%4."/>
+      <w:lvlJc w:val="left"/>
+      <w:pPr>
+        <w:ind w:left="3240" w:hanging="360"/>
+      </w:pPr>
+    </w:lvl>
+    <w:lvl w:ilvl="4" w:tplc="04090019" w:tentative="1">
+      <w:start w:val="1"/>
+      <w:numFmt w:val="lowerLetter"/>
+      <w:lvlText w:val="%5."/>
+      <w:lvlJc w:val="left"/>
+      <w:pPr>
+        <w:ind w:left="3960" w:hanging="360"/>
+      </w:pPr>
+    </w:lvl>
+    <w:lvl w:ilvl="5" w:tplc="0409001B" w:tentative="1">
+      <w:start w:val="1"/>
+      <w:numFmt w:val="lowerRoman"/>
+      <w:lvlText w:val="%6."/>
+      <w:lvlJc w:val="right"/>
+      <w:pPr>
+        <w:ind w:left="4680" w:hanging="180"/>
+      </w:pPr>
+    </w:lvl>
+    <w:lvl w:ilvl="6" w:tplc="0409000F" w:tentative="1">
+      <w:start w:val="1"/>
+      <w:numFmt w:val="decimal"/>
+      <w:lvlText w:val="%7."/>
+      <w:lvlJc w:val="left"/>
+      <w:pPr>
+        <w:ind w:left="5400" w:hanging="360"/>
+      </w:pPr>
+    </w:lvl>
+    <w:lvl w:ilvl="7" w:tplc="04090019" w:tentative="1">
+      <w:start w:val="1"/>
+      <w:numFmt w:val="lowerLetter"/>
+      <w:lvlText w:val="%8."/>
+      <w:lvlJc w:val="left"/>
+      <w:pPr>
+        <w:ind w:left="6120" w:hanging="360"/>
+      </w:pPr>
+    </w:lvl>
+    <w:lvl w:ilvl="8" w:tplc="0409001B" w:tentative="1">
+      <w:start w:val="1"/>
+      <w:numFmt w:val="lowerRoman"/>
+      <w:lvlText w:val="%9."/>
+      <w:lvlJc w:val="right"/>
+      <w:pPr>
+        <w:ind w:left="6840" w:hanging="180"/>
+      </w:pPr>
+    </w:lvl>
+  </w:abstractNum>
+  <w:abstractNum w:abstractNumId="6" w15:restartNumberingAfterBreak="0">
     <w:nsid w:val="739E322B"/>
     <w:multiLevelType w:val="hybridMultilevel"/>
     <w:tmpl w:val="BEC62B88"/>
@@ -1540,8 +1940,97 @@
       </w:rPr>
     </w:lvl>
   </w:abstractNum>
+  <w:abstractNum w:abstractNumId="7" w15:restartNumberingAfterBreak="0">
+    <w:nsid w:val="77FB2EA4"/>
+    <w:multiLevelType w:val="hybridMultilevel"/>
+    <w:tmpl w:val="B23C29EE"/>
+    <w:lvl w:ilvl="0" w:tplc="07BE80F4">
+      <w:start w:val="1"/>
+      <w:numFmt w:val="decimal"/>
+      <w:lvlText w:val="%1."/>
+      <w:lvlJc w:val="left"/>
+      <w:pPr>
+        <w:ind w:left="1080" w:hanging="360"/>
+      </w:pPr>
+      <w:rPr>
+        <w:rFonts w:hint="default"/>
+      </w:rPr>
+    </w:lvl>
+    <w:lvl w:ilvl="1" w:tplc="04090019" w:tentative="1">
+      <w:start w:val="1"/>
+      <w:numFmt w:val="lowerLetter"/>
+      <w:lvlText w:val="%2."/>
+      <w:lvlJc w:val="left"/>
+      <w:pPr>
+        <w:ind w:left="1800" w:hanging="360"/>
+      </w:pPr>
+    </w:lvl>
+    <w:lvl w:ilvl="2" w:tplc="0409001B" w:tentative="1">
+      <w:start w:val="1"/>
+      <w:numFmt w:val="lowerRoman"/>
+      <w:lvlText w:val="%3."/>
+      <w:lvlJc w:val="right"/>
+      <w:pPr>
+        <w:ind w:left="2520" w:hanging="180"/>
+      </w:pPr>
+    </w:lvl>
+    <w:lvl w:ilvl="3" w:tplc="0409000F" w:tentative="1">
+      <w:start w:val="1"/>
+      <w:numFmt w:val="decimal"/>
+      <w:lvlText w:val="%4."/>
+      <w:lvlJc w:val="left"/>
+      <w:pPr>
+        <w:ind w:left="3240" w:hanging="360"/>
+      </w:pPr>
+    </w:lvl>
+    <w:lvl w:ilvl="4" w:tplc="04090019" w:tentative="1">
+      <w:start w:val="1"/>
+      <w:numFmt w:val="lowerLetter"/>
+      <w:lvlText w:val="%5."/>
+      <w:lvlJc w:val="left"/>
+      <w:pPr>
+        <w:ind w:left="3960" w:hanging="360"/>
+      </w:pPr>
+    </w:lvl>
+    <w:lvl w:ilvl="5" w:tplc="0409001B" w:tentative="1">
+      <w:start w:val="1"/>
+      <w:numFmt w:val="lowerRoman"/>
+      <w:lvlText w:val="%6."/>
+      <w:lvlJc w:val="right"/>
+      <w:pPr>
+        <w:ind w:left="4680" w:hanging="180"/>
+      </w:pPr>
+    </w:lvl>
+    <w:lvl w:ilvl="6" w:tplc="0409000F" w:tentative="1">
+      <w:start w:val="1"/>
+      <w:numFmt w:val="decimal"/>
+      <w:lvlText w:val="%7."/>
+      <w:lvlJc w:val="left"/>
+      <w:pPr>
+        <w:ind w:left="5400" w:hanging="360"/>
+      </w:pPr>
+    </w:lvl>
+    <w:lvl w:ilvl="7" w:tplc="04090019" w:tentative="1">
+      <w:start w:val="1"/>
+      <w:numFmt w:val="lowerLetter"/>
+      <w:lvlText w:val="%8."/>
+      <w:lvlJc w:val="left"/>
+      <w:pPr>
+        <w:ind w:left="6120" w:hanging="360"/>
+      </w:pPr>
+    </w:lvl>
+    <w:lvl w:ilvl="8" w:tplc="0409001B" w:tentative="1">
+      <w:start w:val="1"/>
+      <w:numFmt w:val="lowerRoman"/>
+      <w:lvlText w:val="%9."/>
+      <w:lvlJc w:val="right"/>
+      <w:pPr>
+        <w:ind w:left="6840" w:hanging="180"/>
+      </w:pPr>
+    </w:lvl>
+  </w:abstractNum>
   <w:num w:numId="1">
-    <w:abstractNumId w:val="5"/>
+    <w:abstractNumId w:val="6"/>
   </w:num>
   <w:num w:numId="2">
     <w:abstractNumId w:val="2"/>
@@ -1557,6 +2046,12 @@
   </w:num>
   <w:num w:numId="6">
     <w:abstractNumId w:val="1"/>
+  </w:num>
+  <w:num w:numId="7">
+    <w:abstractNumId w:val="5"/>
+  </w:num>
+  <w:num w:numId="8">
+    <w:abstractNumId w:val="7"/>
   </w:num>
 </w:numbering>
 </file>

</xml_diff>

<commit_message>
Oops, committing again AFTER saving latest changes
</commit_message>
<xml_diff>
--- a/documentation/UseCases.docx
+++ b/documentation/UseCases.docx
@@ -982,18 +982,23 @@
         <w:t>.</w:t>
       </w:r>
     </w:p>
+    <w:p>
+      <w:bookmarkStart w:id="0" w:name="_GoBack"/>
+      <w:bookmarkEnd w:id="0"/>
+    </w:p>
     <w:p/>
-    <w:p/>
-    <w:p>
-      <w:pPr>
-        <w:rPr>
-          <w:b/>
+    <w:p>
+      <w:pPr>
+        <w:rPr>
+          <w:b/>
+          <w:color w:val="00B050"/>
           <w:sz w:val="24"/>
         </w:rPr>
       </w:pPr>
       <w:r>
         <w:rPr>
           <w:b/>
+          <w:color w:val="00B050"/>
           <w:sz w:val="24"/>
         </w:rPr>
         <w:t xml:space="preserve">Use Case </w:t>
@@ -1001,6 +1006,7 @@
       <w:r>
         <w:rPr>
           <w:b/>
+          <w:color w:val="00B050"/>
           <w:sz w:val="24"/>
         </w:rPr>
         <w:t xml:space="preserve">4:  UC4 Player </w:t>
@@ -1008,76 +1014,89 @@
       <w:r>
         <w:rPr>
           <w:b/>
+          <w:color w:val="00B050"/>
           <w:sz w:val="24"/>
         </w:rPr>
         <w:t>Runs Out of Cards</w:t>
       </w:r>
     </w:p>
     <w:p>
-      <w:r>
-        <w:rPr>
-          <w:b/>
-        </w:rPr>
-        <w:t>Scope</w:t>
-      </w:r>
-      <w:r>
-        <w:rPr>
-          <w:b/>
-        </w:rPr>
-        <w:t xml:space="preserve">: </w:t>
-      </w:r>
-      <w:r>
+      <w:pPr>
+        <w:rPr>
+          <w:color w:val="00B050"/>
+        </w:rPr>
+      </w:pPr>
+      <w:r>
+        <w:rPr>
+          <w:b/>
+          <w:color w:val="00B050"/>
+        </w:rPr>
+        <w:t xml:space="preserve">Scope: </w:t>
+      </w:r>
+      <w:r>
+        <w:rPr>
+          <w:color w:val="00B050"/>
+        </w:rPr>
         <w:t>Game</w:t>
       </w:r>
     </w:p>
     <w:p>
-      <w:r>
-        <w:rPr>
-          <w:b/>
-        </w:rPr>
-        <w:t>Level</w:t>
-      </w:r>
-      <w:r>
-        <w:rPr>
-          <w:b/>
-        </w:rPr>
-        <w:t>:</w:t>
-      </w:r>
-      <w:r>
+      <w:pPr>
+        <w:rPr>
+          <w:color w:val="00B050"/>
+        </w:rPr>
+      </w:pPr>
+      <w:r>
+        <w:rPr>
+          <w:b/>
+          <w:color w:val="00B050"/>
+        </w:rPr>
+        <w:t>Level:</w:t>
+      </w:r>
+      <w:r>
+        <w:rPr>
+          <w:color w:val="00B050"/>
+        </w:rPr>
         <w:t xml:space="preserve"> </w:t>
       </w:r>
     </w:p>
     <w:p>
-      <w:r>
-        <w:rPr>
-          <w:b/>
-        </w:rPr>
-        <w:t>Primary Actor</w:t>
-      </w:r>
-      <w:r>
-        <w:rPr>
-          <w:b/>
-        </w:rPr>
-        <w:t>:</w:t>
-      </w:r>
-      <w:r>
+      <w:pPr>
+        <w:rPr>
+          <w:color w:val="00B050"/>
+        </w:rPr>
+      </w:pPr>
+      <w:r>
+        <w:rPr>
+          <w:b/>
+          <w:color w:val="00B050"/>
+        </w:rPr>
+        <w:t>Primary Actor:</w:t>
+      </w:r>
+      <w:r>
+        <w:rPr>
+          <w:color w:val="00B050"/>
+        </w:rPr>
         <w:t xml:space="preserve"> Player</w:t>
       </w:r>
     </w:p>
     <w:p>
-      <w:r>
-        <w:rPr>
-          <w:b/>
-        </w:rPr>
-        <w:t>Stakeholders and Interests</w:t>
-      </w:r>
-      <w:r>
-        <w:rPr>
-          <w:b/>
-        </w:rPr>
-        <w:t>:</w:t>
-      </w:r>
-      <w:r>
+      <w:pPr>
+        <w:rPr>
+          <w:color w:val="00B050"/>
+        </w:rPr>
+      </w:pPr>
+      <w:r>
+        <w:rPr>
+          <w:b/>
+          <w:color w:val="00B050"/>
+        </w:rPr>
+        <w:t>Stakeholders and Interests:</w:t>
+      </w:r>
+      <w:r>
+        <w:rPr>
+          <w:color w:val="00B050"/>
+        </w:rPr>
         <w:t xml:space="preserve"> </w:t>
       </w:r>
     </w:p>
@@ -1088,51 +1107,72 @@
           <w:ilvl w:val="0"/>
           <w:numId w:val="1"/>
         </w:numPr>
-      </w:pPr>
-      <w:r>
+        <w:rPr>
+          <w:color w:val="00B050"/>
+        </w:rPr>
+      </w:pPr>
+      <w:r>
+        <w:rPr>
+          <w:color w:val="00B050"/>
+        </w:rPr>
         <w:t>Players</w:t>
       </w:r>
       <w:r>
+        <w:rPr>
+          <w:color w:val="00B050"/>
+        </w:rPr>
         <w:t xml:space="preserve">:  Player has run out of cards and </w:t>
       </w:r>
       <w:r>
+        <w:rPr>
+          <w:color w:val="00B050"/>
+        </w:rPr>
         <w:t>will lose the game unless they slap the next jack.</w:t>
       </w:r>
     </w:p>
     <w:p>
-      <w:r>
-        <w:rPr>
-          <w:b/>
-        </w:rPr>
-        <w:t>Preconditions</w:t>
-      </w:r>
-      <w:r>
-        <w:rPr>
-          <w:b/>
-        </w:rPr>
-        <w:t xml:space="preserve">: </w:t>
-      </w:r>
-      <w:r>
+      <w:pPr>
+        <w:rPr>
+          <w:color w:val="00B050"/>
+        </w:rPr>
+      </w:pPr>
+      <w:r>
+        <w:rPr>
+          <w:b/>
+          <w:color w:val="00B050"/>
+        </w:rPr>
+        <w:t xml:space="preserve">Preconditions: </w:t>
+      </w:r>
+      <w:r>
+        <w:rPr>
+          <w:color w:val="00B050"/>
+        </w:rPr>
         <w:t>The player’s hand is empty</w:t>
       </w:r>
     </w:p>
     <w:p>
-      <w:r>
-        <w:rPr>
-          <w:b/>
-        </w:rPr>
-        <w:t>Postconditions</w:t>
-      </w:r>
-      <w:r>
-        <w:rPr>
-          <w:b/>
-        </w:rPr>
-        <w:t>:</w:t>
-      </w:r>
-      <w:r>
+      <w:pPr>
+        <w:rPr>
+          <w:color w:val="00B050"/>
+        </w:rPr>
+      </w:pPr>
+      <w:r>
+        <w:rPr>
+          <w:b/>
+          <w:color w:val="00B050"/>
+        </w:rPr>
+        <w:t>Postconditions:</w:t>
+      </w:r>
+      <w:r>
+        <w:rPr>
+          <w:color w:val="00B050"/>
+        </w:rPr>
         <w:t xml:space="preserve"> The </w:t>
       </w:r>
       <w:r>
+        <w:rPr>
+          <w:color w:val="00B050"/>
+        </w:rPr>
         <w:t>player has slapped the next jack and their hand is no longer empty, or someone else slapped the next jack</w:t>
       </w:r>
     </w:p>
@@ -1143,13 +1183,22 @@
         </w:rPr>
       </w:pPr>
       <w:r>
+        <w:rPr>
+          <w:color w:val="00B050"/>
+        </w:rPr>
         <w:t>and this player is out of the game.</w:t>
       </w:r>
     </w:p>
     <w:p>
-      <w:r>
-        <w:rPr>
-          <w:b/>
+      <w:pPr>
+        <w:rPr>
+          <w:color w:val="00B050"/>
+        </w:rPr>
+      </w:pPr>
+      <w:r>
+        <w:rPr>
+          <w:b/>
+          <w:color w:val="00B050"/>
         </w:rPr>
         <w:t xml:space="preserve">Basic Flow: </w:t>
       </w:r>
@@ -1161,8 +1210,14 @@
           <w:ilvl w:val="0"/>
           <w:numId w:val="7"/>
         </w:numPr>
-      </w:pPr>
-      <w:r>
+        <w:rPr>
+          <w:color w:val="00B050"/>
+        </w:rPr>
+      </w:pPr>
+      <w:r>
+        <w:rPr>
+          <w:color w:val="00B050"/>
+        </w:rPr>
         <w:t xml:space="preserve"> The player has no cards left.</w:t>
       </w:r>
     </w:p>
@@ -1173,8 +1228,14 @@
           <w:ilvl w:val="0"/>
           <w:numId w:val="7"/>
         </w:numPr>
-      </w:pPr>
-      <w:r>
+        <w:rPr>
+          <w:color w:val="00B050"/>
+        </w:rPr>
+      </w:pPr>
+      <w:r>
+        <w:rPr>
+          <w:color w:val="00B050"/>
+        </w:rPr>
         <w:t xml:space="preserve"> The player slaps the next jack to appear.</w:t>
       </w:r>
     </w:p>
@@ -1185,8 +1246,14 @@
           <w:ilvl w:val="0"/>
           <w:numId w:val="7"/>
         </w:numPr>
-      </w:pPr>
-      <w:r>
+        <w:rPr>
+          <w:color w:val="00B050"/>
+        </w:rPr>
+      </w:pPr>
+      <w:r>
+        <w:rPr>
+          <w:color w:val="00B050"/>
+        </w:rPr>
         <w:t>The player adds the center pile to their hand and no longer has an empty hand.</w:t>
       </w:r>
     </w:p>
@@ -1194,19 +1261,15 @@
       <w:pPr>
         <w:rPr>
           <w:b/>
-        </w:rPr>
-      </w:pPr>
-      <w:r>
-        <w:rPr>
-          <w:b/>
-        </w:rPr>
-        <w:t>Alternative Flows</w:t>
-      </w:r>
-      <w:r>
-        <w:rPr>
-          <w:b/>
-        </w:rPr>
-        <w:t xml:space="preserve">: </w:t>
+          <w:color w:val="00B050"/>
+        </w:rPr>
+      </w:pPr>
+      <w:r>
+        <w:rPr>
+          <w:b/>
+          <w:color w:val="00B050"/>
+        </w:rPr>
+        <w:t xml:space="preserve">Alternative Flows: </w:t>
       </w:r>
     </w:p>
     <w:p>
@@ -1216,8 +1279,14 @@
           <w:ilvl w:val="0"/>
           <w:numId w:val="8"/>
         </w:numPr>
-      </w:pPr>
-      <w:r>
+        <w:rPr>
+          <w:color w:val="00B050"/>
+        </w:rPr>
+      </w:pPr>
+      <w:r>
+        <w:rPr>
+          <w:color w:val="00B050"/>
+        </w:rPr>
         <w:t xml:space="preserve"> The player has no cards left.</w:t>
       </w:r>
     </w:p>
@@ -1228,8 +1297,14 @@
           <w:ilvl w:val="0"/>
           <w:numId w:val="8"/>
         </w:numPr>
-      </w:pPr>
-      <w:r>
+        <w:rPr>
+          <w:color w:val="00B050"/>
+        </w:rPr>
+      </w:pPr>
+      <w:r>
+        <w:rPr>
+          <w:color w:val="00B050"/>
+        </w:rPr>
         <w:t>A different player slaps the next jack.</w:t>
       </w:r>
     </w:p>
@@ -1240,44 +1315,54 @@
           <w:ilvl w:val="0"/>
           <w:numId w:val="8"/>
         </w:numPr>
-      </w:pPr>
-      <w:r>
+        <w:rPr>
+          <w:color w:val="00B050"/>
+        </w:rPr>
+      </w:pPr>
+      <w:r>
+        <w:rPr>
+          <w:color w:val="00B050"/>
+        </w:rPr>
         <w:t>The player with no cards left, is out of the game.</w:t>
       </w:r>
-      <w:bookmarkStart w:id="0" w:name="_GoBack"/>
-      <w:bookmarkEnd w:id="0"/>
-    </w:p>
-    <w:p>
-      <w:r>
-        <w:rPr>
-          <w:b/>
-        </w:rPr>
-        <w:t>Special Requirements</w:t>
-      </w:r>
-      <w:r>
-        <w:rPr>
-          <w:b/>
-        </w:rPr>
-        <w:t xml:space="preserve">: </w:t>
-      </w:r>
-      <w:r>
+    </w:p>
+    <w:p>
+      <w:pPr>
+        <w:rPr>
+          <w:color w:val="00B050"/>
+        </w:rPr>
+      </w:pPr>
+      <w:r>
+        <w:rPr>
+          <w:b/>
+          <w:color w:val="00B050"/>
+        </w:rPr>
+        <w:t xml:space="preserve">Special Requirements: </w:t>
+      </w:r>
+      <w:r>
+        <w:rPr>
+          <w:color w:val="00B050"/>
+        </w:rPr>
         <w:t>N/A</w:t>
       </w:r>
     </w:p>
     <w:p>
-      <w:r>
-        <w:rPr>
-          <w:b/>
-        </w:rPr>
-        <w:t>Frequency of Occurrence</w:t>
-      </w:r>
-      <w:r>
-        <w:rPr>
-          <w:b/>
-        </w:rPr>
-        <w:t>:</w:t>
-      </w:r>
-      <w:r>
+      <w:pPr>
+        <w:rPr>
+          <w:color w:val="00B050"/>
+        </w:rPr>
+      </w:pPr>
+      <w:r>
+        <w:rPr>
+          <w:b/>
+          <w:color w:val="00B050"/>
+        </w:rPr>
+        <w:t>Frequency of Occurrence:</w:t>
+      </w:r>
+      <w:r>
+        <w:rPr>
+          <w:color w:val="00B050"/>
+        </w:rPr>
         <w:t xml:space="preserve"> </w:t>
       </w:r>
     </w:p>
@@ -1288,8 +1373,14 @@
           <w:ilvl w:val="0"/>
           <w:numId w:val="1"/>
         </w:numPr>
-      </w:pPr>
-      <w:r>
+        <w:rPr>
+          <w:color w:val="00B050"/>
+        </w:rPr>
+      </w:pPr>
+      <w:r>
+        <w:rPr>
+          <w:color w:val="00B050"/>
+        </w:rPr>
         <w:t>Some turns, but not all.</w:t>
       </w:r>
     </w:p>

</xml_diff>

<commit_message>
Use Case document update
Incorperated suggestions from Geese into the use case documentation.
</commit_message>
<xml_diff>
--- a/documentation/UseCases.docx
+++ b/documentation/UseCases.docx
@@ -1,6 +1,6 @@
 
 <file path=word/document.xml><?xml version="1.0" encoding="utf-8"?>
-<w:document xmlns:wpc="http://schemas.microsoft.com/office/word/2010/wordprocessingCanvas" xmlns:cx="http://schemas.microsoft.com/office/drawing/2014/chartex" xmlns:cx1="http://schemas.microsoft.com/office/drawing/2015/9/8/chartex" xmlns:cx2="http://schemas.microsoft.com/office/drawing/2015/10/21/chartex" xmlns:mc="http://schemas.openxmlformats.org/markup-compatibility/2006" xmlns:o="urn:schemas-microsoft-com:office:office" xmlns:r="http://schemas.openxmlformats.org/officeDocument/2006/relationships" xmlns:m="http://schemas.openxmlformats.org/officeDocument/2006/math" xmlns:v="urn:schemas-microsoft-com:vml" xmlns:wp14="http://schemas.microsoft.com/office/word/2010/wordprocessingDrawing" xmlns:wp="http://schemas.openxmlformats.org/drawingml/2006/wordprocessingDrawing" xmlns:w10="urn:schemas-microsoft-com:office:word" xmlns:w="http://schemas.openxmlformats.org/wordprocessingml/2006/main" xmlns:w14="http://schemas.microsoft.com/office/word/2010/wordml" xmlns:w15="http://schemas.microsoft.com/office/word/2012/wordml" xmlns:w16se="http://schemas.microsoft.com/office/word/2015/wordml/symex" xmlns:wpg="http://schemas.microsoft.com/office/word/2010/wordprocessingGroup" xmlns:wpi="http://schemas.microsoft.com/office/word/2010/wordprocessingInk" xmlns:wne="http://schemas.microsoft.com/office/word/2006/wordml" xmlns:wps="http://schemas.microsoft.com/office/word/2010/wordprocessingShape" mc:Ignorable="w14 w15 w16se wp14">
+<w:document xmlns:wpc="http://schemas.microsoft.com/office/word/2010/wordprocessingCanvas" xmlns:mc="http://schemas.openxmlformats.org/markup-compatibility/2006" xmlns:o="urn:schemas-microsoft-com:office:office" xmlns:r="http://schemas.openxmlformats.org/officeDocument/2006/relationships" xmlns:m="http://schemas.openxmlformats.org/officeDocument/2006/math" xmlns:v="urn:schemas-microsoft-com:vml" xmlns:wp14="http://schemas.microsoft.com/office/word/2010/wordprocessingDrawing" xmlns:wp="http://schemas.openxmlformats.org/drawingml/2006/wordprocessingDrawing" xmlns:w10="urn:schemas-microsoft-com:office:word" xmlns:w="http://schemas.openxmlformats.org/wordprocessingml/2006/main" xmlns:w14="http://schemas.microsoft.com/office/word/2010/wordml" xmlns:w15="http://schemas.microsoft.com/office/word/2012/wordml" xmlns:wpg="http://schemas.microsoft.com/office/word/2010/wordprocessingGroup" xmlns:wpi="http://schemas.microsoft.com/office/word/2010/wordprocessingInk" xmlns:wne="http://schemas.microsoft.com/office/word/2006/wordml" xmlns:wps="http://schemas.microsoft.com/office/word/2010/wordprocessingShape" mc:Ignorable="w14 w15 wp14">
   <w:body>
     <w:p>
       <w:pPr>
@@ -130,6 +130,11 @@
       </w:r>
     </w:p>
     <w:p>
+      <w:pPr>
+        <w:rPr>
+          <w:color w:val="000000" w:themeColor="text1"/>
+        </w:rPr>
+      </w:pPr>
       <w:r>
         <w:rPr>
           <w:b/>
@@ -143,17 +148,8 @@
         <w:t xml:space="preserve">: </w:t>
       </w:r>
       <w:r>
-        <w:t>User plays game</w:t>
-      </w:r>
-      <w:r>
-        <w:t>.</w:t>
-      </w:r>
-      <w:r>
-        <w:t xml:space="preserve">  </w:t>
-      </w:r>
-      <w:r>
-        <w:rPr>
-          <w:color w:val="00B050"/>
+        <w:rPr>
+          <w:color w:val="000000" w:themeColor="text1"/>
         </w:rPr>
         <w:t>User indicates that cards should be dealt, and game should begin.</w:t>
       </w:r>
@@ -321,6 +317,7 @@
           <w:b/>
           <w:sz w:val="24"/>
         </w:rPr>
+        <w:lastRenderedPageBreak/>
         <w:t>Use Case 2</w:t>
       </w:r>
       <w:r>
@@ -589,6 +586,7 @@
           <w:b/>
           <w:sz w:val="24"/>
         </w:rPr>
+        <w:lastRenderedPageBreak/>
         <w:t>Use Case 3</w:t>
       </w:r>
       <w:r>
@@ -681,144 +679,101 @@
           <w:ilvl w:val="0"/>
           <w:numId w:val="1"/>
         </w:numPr>
-      </w:pPr>
-      <w:r>
+        <w:rPr>
+          <w:color w:val="000000" w:themeColor="text1"/>
+        </w:rPr>
+      </w:pPr>
+      <w:r>
+        <w:rPr>
+          <w:color w:val="000000" w:themeColor="text1"/>
+        </w:rPr>
         <w:t xml:space="preserve">Players: </w:t>
       </w:r>
       <w:r>
-        <w:t>Players can add</w:t>
+        <w:rPr>
+          <w:color w:val="000000" w:themeColor="text1"/>
+        </w:rPr>
+        <w:t>Players</w:t>
+      </w:r>
+      <w:r>
+        <w:rPr>
+          <w:color w:val="000000" w:themeColor="text1"/>
+        </w:rPr>
+        <w:t xml:space="preserve"> may have opportunity to add</w:t>
+      </w:r>
+      <w:r>
+        <w:rPr>
+          <w:color w:val="000000" w:themeColor="text1"/>
+        </w:rPr>
+        <w:t xml:space="preserve"> cards to their pile, which will allow them to win the game</w:t>
+      </w:r>
+      <w:r>
+        <w:rPr>
+          <w:color w:val="000000" w:themeColor="text1"/>
+        </w:rPr>
+        <w:t xml:space="preserve"> if they collect all 52 cards</w:t>
+      </w:r>
+      <w:r>
+        <w:rPr>
+          <w:color w:val="000000" w:themeColor="text1"/>
+        </w:rPr>
+        <w:t>.</w:t>
+      </w:r>
+    </w:p>
+    <w:p>
+      <w:pPr>
+        <w:rPr>
+          <w:color w:val="000000" w:themeColor="text1"/>
+        </w:rPr>
+      </w:pPr>
+      <w:r>
+        <w:rPr>
+          <w:b/>
+        </w:rPr>
+        <w:t>Preconditions</w:t>
+      </w:r>
+      <w:r>
+        <w:rPr>
+          <w:b/>
+        </w:rPr>
+        <w:t xml:space="preserve">: </w:t>
+      </w:r>
+      <w:r>
+        <w:rPr>
+          <w:color w:val="000000" w:themeColor="text1"/>
+        </w:rPr>
+        <w:t>A player has placed a card on the center pile.</w:t>
+      </w:r>
+    </w:p>
+    <w:p>
+      <w:pPr>
+        <w:rPr>
+          <w:color w:val="000000" w:themeColor="text1"/>
+        </w:rPr>
+      </w:pPr>
+      <w:r>
+        <w:rPr>
+          <w:b/>
+        </w:rPr>
+        <w:t>Postconditions</w:t>
+      </w:r>
+      <w:r>
+        <w:rPr>
+          <w:b/>
+        </w:rPr>
+        <w:t>:</w:t>
       </w:r>
       <w:r>
         <w:t xml:space="preserve"> </w:t>
       </w:r>
       <w:r>
         <w:rPr>
-          <w:color w:val="00B050"/>
-        </w:rPr>
-        <w:t>(may have opportunity to add)</w:t>
-      </w:r>
-      <w:r>
-        <w:t xml:space="preserve"> cards to their pile, which will allow them to win the game</w:t>
-      </w:r>
-      <w:r>
-        <w:t xml:space="preserve"> </w:t>
-      </w:r>
-      <w:r>
-        <w:rPr>
-          <w:color w:val="00B050"/>
-        </w:rPr>
-        <w:t>if they collect all 52 cards</w:t>
-      </w:r>
-      <w:r>
-        <w:t>.</w:t>
-      </w:r>
-    </w:p>
-    <w:p>
-      <w:r>
-        <w:rPr>
-          <w:b/>
-        </w:rPr>
-        <w:t>Preconditions</w:t>
-      </w:r>
-      <w:r>
-        <w:rPr>
-          <w:b/>
-        </w:rPr>
-        <w:t xml:space="preserve">: </w:t>
-      </w:r>
-      <w:r>
-        <w:t>The last card placed</w:t>
-      </w:r>
-      <w:r>
-        <w:t xml:space="preserve"> </w:t>
-      </w:r>
-      <w:r>
-        <w:rPr>
-          <w:color w:val="00B050"/>
-        </w:rPr>
-        <w:t>(the card on top of the center pile is a jack)</w:t>
-      </w:r>
-      <w:r>
-        <w:t xml:space="preserve"> was a jack and at least 2 players are still in the game.</w:t>
-      </w:r>
-    </w:p>
-    <w:p>
-      <w:pPr>
-        <w:rPr>
-          <w:color w:val="FF0000"/>
-        </w:rPr>
-      </w:pPr>
-      <w:r>
-        <w:rPr>
-          <w:color w:val="FF0000"/>
-        </w:rPr>
-        <w:t>This (above)</w:t>
-      </w:r>
-      <w:r>
-        <w:rPr>
-          <w:color w:val="FF0000"/>
-        </w:rPr>
-        <w:t xml:space="preserve"> may not work as a precondition, because a player can slap even if the center pile’s top card is not a jack.</w:t>
-      </w:r>
-    </w:p>
-    <w:p>
-      <w:pPr>
-        <w:rPr>
-          <w:color w:val="FF0000"/>
-        </w:rPr>
-      </w:pPr>
-      <w:r>
-        <w:rPr>
-          <w:color w:val="FF0000"/>
-        </w:rPr>
-        <w:t xml:space="preserve">What about instead:  </w:t>
-      </w:r>
-      <w:r>
-        <w:rPr>
-          <w:color w:val="00B050"/>
-        </w:rPr>
-        <w:t>A player has placed a card on the center pile.</w:t>
-      </w:r>
-    </w:p>
-    <w:p>
-      <w:r>
-        <w:rPr>
-          <w:b/>
-        </w:rPr>
-        <w:t>Postconditions</w:t>
-      </w:r>
-      <w:r>
-        <w:rPr>
-          <w:b/>
-        </w:rPr>
-        <w:t>:</w:t>
-      </w:r>
-      <w:r>
-        <w:t xml:space="preserve"> </w:t>
-      </w:r>
-      <w:r>
-        <w:t>The center pile is emptied and the acting player adds those cards to their own pile.</w:t>
-      </w:r>
-    </w:p>
-    <w:p>
-      <w:pPr>
-        <w:rPr>
-          <w:color w:val="00B050"/>
-        </w:rPr>
-      </w:pPr>
-      <w:r>
-        <w:rPr>
-          <w:color w:val="00B050"/>
-        </w:rPr>
-        <w:tab/>
-      </w:r>
-      <w:r>
-        <w:rPr>
-          <w:color w:val="00B050"/>
-        </w:rPr>
-        <w:tab/>
+          <w:color w:val="000000" w:themeColor="text1"/>
+        </w:rPr>
         <w:t>The center pile is emptied and the cards distributed to the appropriate player’s hand(s).</w:t>
       </w:r>
+      <w:bookmarkStart w:id="0" w:name="_GoBack"/>
+      <w:bookmarkEnd w:id="0"/>
     </w:p>
     <w:p>
       <w:r>
@@ -982,10 +937,7 @@
         <w:t>.</w:t>
       </w:r>
     </w:p>
-    <w:p>
-      <w:bookmarkStart w:id="0" w:name="_GoBack"/>
-      <w:bookmarkEnd w:id="0"/>
-    </w:p>
+    <w:p/>
     <w:p/>
     <w:p>
       <w:pPr>
@@ -1001,41 +953,51 @@
           <w:color w:val="00B050"/>
           <w:sz w:val="24"/>
         </w:rPr>
-        <w:t xml:space="preserve">Use Case </w:t>
-      </w:r>
-      <w:r>
-        <w:rPr>
-          <w:b/>
-          <w:color w:val="00B050"/>
+        <w:br w:type="page"/>
+      </w:r>
+    </w:p>
+    <w:p>
+      <w:pPr>
+        <w:rPr>
+          <w:b/>
+          <w:color w:val="000000" w:themeColor="text1"/>
           <w:sz w:val="24"/>
         </w:rPr>
-        <w:t xml:space="preserve">4:  UC4 Player </w:t>
-      </w:r>
-      <w:r>
-        <w:rPr>
-          <w:b/>
-          <w:color w:val="00B050"/>
+      </w:pPr>
+      <w:r>
+        <w:rPr>
+          <w:b/>
+          <w:color w:val="000000" w:themeColor="text1"/>
           <w:sz w:val="24"/>
         </w:rPr>
+        <w:lastRenderedPageBreak/>
+        <w:t xml:space="preserve">Use Case 4:  UC4 Player </w:t>
+      </w:r>
+      <w:r>
+        <w:rPr>
+          <w:b/>
+          <w:color w:val="000000" w:themeColor="text1"/>
+          <w:sz w:val="24"/>
+        </w:rPr>
         <w:t>Runs Out of Cards</w:t>
       </w:r>
     </w:p>
     <w:p>
       <w:pPr>
         <w:rPr>
-          <w:color w:val="00B050"/>
-        </w:rPr>
-      </w:pPr>
-      <w:r>
-        <w:rPr>
-          <w:b/>
-          <w:color w:val="00B050"/>
+          <w:color w:val="000000" w:themeColor="text1"/>
+        </w:rPr>
+      </w:pPr>
+      <w:r>
+        <w:rPr>
+          <w:b/>
+          <w:color w:val="000000" w:themeColor="text1"/>
         </w:rPr>
         <w:t xml:space="preserve">Scope: </w:t>
       </w:r>
       <w:r>
         <w:rPr>
-          <w:color w:val="00B050"/>
+          <w:color w:val="000000" w:themeColor="text1"/>
         </w:rPr>
         <w:t>Game</w:t>
       </w:r>
@@ -1043,19 +1005,19 @@
     <w:p>
       <w:pPr>
         <w:rPr>
-          <w:color w:val="00B050"/>
-        </w:rPr>
-      </w:pPr>
-      <w:r>
-        <w:rPr>
-          <w:b/>
-          <w:color w:val="00B050"/>
+          <w:color w:val="000000" w:themeColor="text1"/>
+        </w:rPr>
+      </w:pPr>
+      <w:r>
+        <w:rPr>
+          <w:b/>
+          <w:color w:val="000000" w:themeColor="text1"/>
         </w:rPr>
         <w:t>Level:</w:t>
       </w:r>
       <w:r>
         <w:rPr>
-          <w:color w:val="00B050"/>
+          <w:color w:val="000000" w:themeColor="text1"/>
         </w:rPr>
         <w:t xml:space="preserve"> </w:t>
       </w:r>
@@ -1063,19 +1025,19 @@
     <w:p>
       <w:pPr>
         <w:rPr>
-          <w:color w:val="00B050"/>
-        </w:rPr>
-      </w:pPr>
-      <w:r>
-        <w:rPr>
-          <w:b/>
-          <w:color w:val="00B050"/>
+          <w:color w:val="000000" w:themeColor="text1"/>
+        </w:rPr>
+      </w:pPr>
+      <w:r>
+        <w:rPr>
+          <w:b/>
+          <w:color w:val="000000" w:themeColor="text1"/>
         </w:rPr>
         <w:t>Primary Actor:</w:t>
       </w:r>
       <w:r>
         <w:rPr>
-          <w:color w:val="00B050"/>
+          <w:color w:val="000000" w:themeColor="text1"/>
         </w:rPr>
         <w:t xml:space="preserve"> Player</w:t>
       </w:r>
@@ -1083,19 +1045,19 @@
     <w:p>
       <w:pPr>
         <w:rPr>
-          <w:color w:val="00B050"/>
-        </w:rPr>
-      </w:pPr>
-      <w:r>
-        <w:rPr>
-          <w:b/>
-          <w:color w:val="00B050"/>
+          <w:color w:val="000000" w:themeColor="text1"/>
+        </w:rPr>
+      </w:pPr>
+      <w:r>
+        <w:rPr>
+          <w:b/>
+          <w:color w:val="000000" w:themeColor="text1"/>
         </w:rPr>
         <w:t>Stakeholders and Interests:</w:t>
       </w:r>
       <w:r>
         <w:rPr>
-          <w:color w:val="00B050"/>
+          <w:color w:val="000000" w:themeColor="text1"/>
         </w:rPr>
         <w:t xml:space="preserve"> </w:t>
       </w:r>
@@ -1108,24 +1070,24 @@
           <w:numId w:val="1"/>
         </w:numPr>
         <w:rPr>
-          <w:color w:val="00B050"/>
-        </w:rPr>
-      </w:pPr>
-      <w:r>
-        <w:rPr>
-          <w:color w:val="00B050"/>
+          <w:color w:val="000000" w:themeColor="text1"/>
+        </w:rPr>
+      </w:pPr>
+      <w:r>
+        <w:rPr>
+          <w:color w:val="000000" w:themeColor="text1"/>
         </w:rPr>
         <w:t>Players</w:t>
       </w:r>
       <w:r>
         <w:rPr>
-          <w:color w:val="00B050"/>
+          <w:color w:val="000000" w:themeColor="text1"/>
         </w:rPr>
         <w:t xml:space="preserve">:  Player has run out of cards and </w:t>
       </w:r>
       <w:r>
         <w:rPr>
-          <w:color w:val="00B050"/>
+          <w:color w:val="000000" w:themeColor="text1"/>
         </w:rPr>
         <w:t>will lose the game unless they slap the next jack.</w:t>
       </w:r>
@@ -1133,19 +1095,19 @@
     <w:p>
       <w:pPr>
         <w:rPr>
-          <w:color w:val="00B050"/>
-        </w:rPr>
-      </w:pPr>
-      <w:r>
-        <w:rPr>
-          <w:b/>
-          <w:color w:val="00B050"/>
+          <w:color w:val="000000" w:themeColor="text1"/>
+        </w:rPr>
+      </w:pPr>
+      <w:r>
+        <w:rPr>
+          <w:b/>
+          <w:color w:val="000000" w:themeColor="text1"/>
         </w:rPr>
         <w:t xml:space="preserve">Preconditions: </w:t>
       </w:r>
       <w:r>
         <w:rPr>
-          <w:color w:val="00B050"/>
+          <w:color w:val="000000" w:themeColor="text1"/>
         </w:rPr>
         <w:t>The player’s hand is empty</w:t>
       </w:r>
@@ -1153,38 +1115,37 @@
     <w:p>
       <w:pPr>
         <w:rPr>
-          <w:color w:val="00B050"/>
-        </w:rPr>
-      </w:pPr>
-      <w:r>
-        <w:rPr>
-          <w:b/>
-          <w:color w:val="00B050"/>
+          <w:color w:val="000000" w:themeColor="text1"/>
+        </w:rPr>
+      </w:pPr>
+      <w:r>
+        <w:rPr>
+          <w:b/>
+          <w:color w:val="000000" w:themeColor="text1"/>
         </w:rPr>
         <w:t>Postconditions:</w:t>
       </w:r>
       <w:r>
         <w:rPr>
-          <w:color w:val="00B050"/>
+          <w:color w:val="000000" w:themeColor="text1"/>
         </w:rPr>
         <w:t xml:space="preserve"> The </w:t>
       </w:r>
       <w:r>
         <w:rPr>
-          <w:color w:val="00B050"/>
+          <w:color w:val="000000" w:themeColor="text1"/>
         </w:rPr>
         <w:t>player has slapped the next jack and their hand is no longer empty, or someone else slapped the next jack</w:t>
       </w:r>
-    </w:p>
-    <w:p>
-      <w:pPr>
-        <w:rPr>
-          <w:color w:val="00B050"/>
-        </w:rPr>
-      </w:pPr>
-      <w:r>
-        <w:rPr>
-          <w:color w:val="00B050"/>
+      <w:r>
+        <w:rPr>
+          <w:color w:val="000000" w:themeColor="text1"/>
+        </w:rPr>
+        <w:t xml:space="preserve"> </w:t>
+      </w:r>
+      <w:r>
+        <w:rPr>
+          <w:color w:val="000000" w:themeColor="text1"/>
         </w:rPr>
         <w:t>and this player is out of the game.</w:t>
       </w:r>
@@ -1192,13 +1153,13 @@
     <w:p>
       <w:pPr>
         <w:rPr>
-          <w:color w:val="00B050"/>
-        </w:rPr>
-      </w:pPr>
-      <w:r>
-        <w:rPr>
-          <w:b/>
-          <w:color w:val="00B050"/>
+          <w:color w:val="000000" w:themeColor="text1"/>
+        </w:rPr>
+      </w:pPr>
+      <w:r>
+        <w:rPr>
+          <w:b/>
+          <w:color w:val="000000" w:themeColor="text1"/>
         </w:rPr>
         <w:t xml:space="preserve">Basic Flow: </w:t>
       </w:r>
@@ -1211,12 +1172,12 @@
           <w:numId w:val="7"/>
         </w:numPr>
         <w:rPr>
-          <w:color w:val="00B050"/>
-        </w:rPr>
-      </w:pPr>
-      <w:r>
-        <w:rPr>
-          <w:color w:val="00B050"/>
+          <w:color w:val="000000" w:themeColor="text1"/>
+        </w:rPr>
+      </w:pPr>
+      <w:r>
+        <w:rPr>
+          <w:color w:val="000000" w:themeColor="text1"/>
         </w:rPr>
         <w:t xml:space="preserve"> The player has no cards left.</w:t>
       </w:r>
@@ -1229,12 +1190,12 @@
           <w:numId w:val="7"/>
         </w:numPr>
         <w:rPr>
-          <w:color w:val="00B050"/>
-        </w:rPr>
-      </w:pPr>
-      <w:r>
-        <w:rPr>
-          <w:color w:val="00B050"/>
+          <w:color w:val="000000" w:themeColor="text1"/>
+        </w:rPr>
+      </w:pPr>
+      <w:r>
+        <w:rPr>
+          <w:color w:val="000000" w:themeColor="text1"/>
         </w:rPr>
         <w:t xml:space="preserve"> The player slaps the next jack to appear.</w:t>
       </w:r>
@@ -1247,12 +1208,12 @@
           <w:numId w:val="7"/>
         </w:numPr>
         <w:rPr>
-          <w:color w:val="00B050"/>
-        </w:rPr>
-      </w:pPr>
-      <w:r>
-        <w:rPr>
-          <w:color w:val="00B050"/>
+          <w:color w:val="000000" w:themeColor="text1"/>
+        </w:rPr>
+      </w:pPr>
+      <w:r>
+        <w:rPr>
+          <w:color w:val="000000" w:themeColor="text1"/>
         </w:rPr>
         <w:t>The player adds the center pile to their hand and no longer has an empty hand.</w:t>
       </w:r>
@@ -1261,13 +1222,13 @@
       <w:pPr>
         <w:rPr>
           <w:b/>
-          <w:color w:val="00B050"/>
-        </w:rPr>
-      </w:pPr>
-      <w:r>
-        <w:rPr>
-          <w:b/>
-          <w:color w:val="00B050"/>
+          <w:color w:val="000000" w:themeColor="text1"/>
+        </w:rPr>
+      </w:pPr>
+      <w:r>
+        <w:rPr>
+          <w:b/>
+          <w:color w:val="000000" w:themeColor="text1"/>
         </w:rPr>
         <w:t xml:space="preserve">Alternative Flows: </w:t>
       </w:r>
@@ -1280,12 +1241,12 @@
           <w:numId w:val="8"/>
         </w:numPr>
         <w:rPr>
-          <w:color w:val="00B050"/>
-        </w:rPr>
-      </w:pPr>
-      <w:r>
-        <w:rPr>
-          <w:color w:val="00B050"/>
+          <w:color w:val="000000" w:themeColor="text1"/>
+        </w:rPr>
+      </w:pPr>
+      <w:r>
+        <w:rPr>
+          <w:color w:val="000000" w:themeColor="text1"/>
         </w:rPr>
         <w:t xml:space="preserve"> The player has no cards left.</w:t>
       </w:r>
@@ -1298,12 +1259,12 @@
           <w:numId w:val="8"/>
         </w:numPr>
         <w:rPr>
-          <w:color w:val="00B050"/>
-        </w:rPr>
-      </w:pPr>
-      <w:r>
-        <w:rPr>
-          <w:color w:val="00B050"/>
+          <w:color w:val="000000" w:themeColor="text1"/>
+        </w:rPr>
+      </w:pPr>
+      <w:r>
+        <w:rPr>
+          <w:color w:val="000000" w:themeColor="text1"/>
         </w:rPr>
         <w:t>A different player slaps the next jack.</w:t>
       </w:r>
@@ -1316,12 +1277,12 @@
           <w:numId w:val="8"/>
         </w:numPr>
         <w:rPr>
-          <w:color w:val="00B050"/>
-        </w:rPr>
-      </w:pPr>
-      <w:r>
-        <w:rPr>
-          <w:color w:val="00B050"/>
+          <w:color w:val="000000" w:themeColor="text1"/>
+        </w:rPr>
+      </w:pPr>
+      <w:r>
+        <w:rPr>
+          <w:color w:val="000000" w:themeColor="text1"/>
         </w:rPr>
         <w:t>The player with no cards left, is out of the game.</w:t>
       </w:r>
@@ -1329,19 +1290,19 @@
     <w:p>
       <w:pPr>
         <w:rPr>
-          <w:color w:val="00B050"/>
-        </w:rPr>
-      </w:pPr>
-      <w:r>
-        <w:rPr>
-          <w:b/>
-          <w:color w:val="00B050"/>
+          <w:color w:val="000000" w:themeColor="text1"/>
+        </w:rPr>
+      </w:pPr>
+      <w:r>
+        <w:rPr>
+          <w:b/>
+          <w:color w:val="000000" w:themeColor="text1"/>
         </w:rPr>
         <w:t xml:space="preserve">Special Requirements: </w:t>
       </w:r>
       <w:r>
         <w:rPr>
-          <w:color w:val="00B050"/>
+          <w:color w:val="000000" w:themeColor="text1"/>
         </w:rPr>
         <w:t>N/A</w:t>
       </w:r>
@@ -1349,19 +1310,19 @@
     <w:p>
       <w:pPr>
         <w:rPr>
-          <w:color w:val="00B050"/>
-        </w:rPr>
-      </w:pPr>
-      <w:r>
-        <w:rPr>
-          <w:b/>
-          <w:color w:val="00B050"/>
+          <w:color w:val="000000" w:themeColor="text1"/>
+        </w:rPr>
+      </w:pPr>
+      <w:r>
+        <w:rPr>
+          <w:b/>
+          <w:color w:val="000000" w:themeColor="text1"/>
         </w:rPr>
         <w:t>Frequency of Occurrence:</w:t>
       </w:r>
       <w:r>
         <w:rPr>
-          <w:color w:val="00B050"/>
+          <w:color w:val="000000" w:themeColor="text1"/>
         </w:rPr>
         <w:t xml:space="preserve"> </w:t>
       </w:r>
@@ -1374,12 +1335,12 @@
           <w:numId w:val="1"/>
         </w:numPr>
         <w:rPr>
-          <w:color w:val="00B050"/>
-        </w:rPr>
-      </w:pPr>
-      <w:r>
-        <w:rPr>
-          <w:color w:val="00B050"/>
+          <w:color w:val="000000" w:themeColor="text1"/>
+        </w:rPr>
+      </w:pPr>
+      <w:r>
+        <w:rPr>
+          <w:color w:val="000000" w:themeColor="text1"/>
         </w:rPr>
         <w:t>Some turns, but not all.</w:t>
       </w:r>
@@ -1398,7 +1359,7 @@
 </file>
 
 <file path=word/numbering.xml><?xml version="1.0" encoding="utf-8"?>
-<w:numbering xmlns:wpc="http://schemas.microsoft.com/office/word/2010/wordprocessingCanvas" xmlns:cx="http://schemas.microsoft.com/office/drawing/2014/chartex" xmlns:cx1="http://schemas.microsoft.com/office/drawing/2015/9/8/chartex" xmlns:cx2="http://schemas.microsoft.com/office/drawing/2015/10/21/chartex" xmlns:mc="http://schemas.openxmlformats.org/markup-compatibility/2006" xmlns:o="urn:schemas-microsoft-com:office:office" xmlns:r="http://schemas.openxmlformats.org/officeDocument/2006/relationships" xmlns:m="http://schemas.openxmlformats.org/officeDocument/2006/math" xmlns:v="urn:schemas-microsoft-com:vml" xmlns:wp14="http://schemas.microsoft.com/office/word/2010/wordprocessingDrawing" xmlns:wp="http://schemas.openxmlformats.org/drawingml/2006/wordprocessingDrawing" xmlns:w10="urn:schemas-microsoft-com:office:word" xmlns:w="http://schemas.openxmlformats.org/wordprocessingml/2006/main" xmlns:w14="http://schemas.microsoft.com/office/word/2010/wordml" xmlns:w15="http://schemas.microsoft.com/office/word/2012/wordml" xmlns:w16se="http://schemas.microsoft.com/office/word/2015/wordml/symex" xmlns:wpg="http://schemas.microsoft.com/office/word/2010/wordprocessingGroup" xmlns:wpi="http://schemas.microsoft.com/office/word/2010/wordprocessingInk" xmlns:wne="http://schemas.microsoft.com/office/word/2006/wordml" xmlns:wps="http://schemas.microsoft.com/office/word/2010/wordprocessingShape" mc:Ignorable="w14 w15 w16se wp14">
+<w:numbering xmlns:wpc="http://schemas.microsoft.com/office/word/2010/wordprocessingCanvas" xmlns:mc="http://schemas.openxmlformats.org/markup-compatibility/2006" xmlns:o="urn:schemas-microsoft-com:office:office" xmlns:r="http://schemas.openxmlformats.org/officeDocument/2006/relationships" xmlns:m="http://schemas.openxmlformats.org/officeDocument/2006/math" xmlns:v="urn:schemas-microsoft-com:vml" xmlns:wp14="http://schemas.microsoft.com/office/word/2010/wordprocessingDrawing" xmlns:wp="http://schemas.openxmlformats.org/drawingml/2006/wordprocessingDrawing" xmlns:w10="urn:schemas-microsoft-com:office:word" xmlns:w="http://schemas.openxmlformats.org/wordprocessingml/2006/main" xmlns:w14="http://schemas.microsoft.com/office/word/2010/wordml" xmlns:w15="http://schemas.microsoft.com/office/word/2012/wordml" xmlns:wpg="http://schemas.microsoft.com/office/word/2010/wordprocessingGroup" xmlns:wpi="http://schemas.microsoft.com/office/word/2010/wordprocessingInk" xmlns:wne="http://schemas.microsoft.com/office/word/2006/wordml" xmlns:wps="http://schemas.microsoft.com/office/word/2010/wordprocessingShape" mc:Ignorable="w14 w15 wp14">
   <w:abstractNum w:abstractNumId="0" w15:restartNumberingAfterBreak="0">
     <w:nsid w:val="06AF0AEA"/>
     <w:multiLevelType w:val="hybridMultilevel"/>
@@ -2148,7 +2109,7 @@
 </file>
 
 <file path=word/styles.xml><?xml version="1.0" encoding="utf-8"?>
-<w:styles xmlns:mc="http://schemas.openxmlformats.org/markup-compatibility/2006" xmlns:r="http://schemas.openxmlformats.org/officeDocument/2006/relationships" xmlns:w="http://schemas.openxmlformats.org/wordprocessingml/2006/main" xmlns:w14="http://schemas.microsoft.com/office/word/2010/wordml" xmlns:w15="http://schemas.microsoft.com/office/word/2012/wordml" xmlns:w16se="http://schemas.microsoft.com/office/word/2015/wordml/symex" mc:Ignorable="w14 w15 w16se">
+<w:styles xmlns:mc="http://schemas.openxmlformats.org/markup-compatibility/2006" xmlns:r="http://schemas.openxmlformats.org/officeDocument/2006/relationships" xmlns:w="http://schemas.openxmlformats.org/wordprocessingml/2006/main" xmlns:w14="http://schemas.microsoft.com/office/word/2010/wordml" xmlns:w15="http://schemas.microsoft.com/office/word/2012/wordml" mc:Ignorable="w14 w15">
   <w:docDefaults>
     <w:rPrDefault>
       <w:rPr>
@@ -2164,7 +2125,7 @@
       </w:pPr>
     </w:pPrDefault>
   </w:docDefaults>
-  <w:latentStyles w:defLockedState="0" w:defUIPriority="99" w:defSemiHidden="0" w:defUnhideWhenUsed="0" w:defQFormat="0" w:count="372">
+  <w:latentStyles w:defLockedState="0" w:defUIPriority="99" w:defSemiHidden="0" w:defUnhideWhenUsed="0" w:defQFormat="0" w:count="371">
     <w:lsdException w:name="Normal" w:uiPriority="0" w:qFormat="1"/>
     <w:lsdException w:name="heading 1" w:uiPriority="9" w:qFormat="1"/>
     <w:lsdException w:name="heading 2" w:semiHidden="1" w:uiPriority="9" w:unhideWhenUsed="1" w:qFormat="1"/>
@@ -2536,7 +2497,6 @@
     <w:lsdException w:name="List Table 5 Dark Accent 6" w:uiPriority="50"/>
     <w:lsdException w:name="List Table 6 Colorful Accent 6" w:uiPriority="51"/>
     <w:lsdException w:name="List Table 7 Colorful Accent 6" w:uiPriority="52"/>
-    <w:lsdException w:name="Mention" w:semiHidden="1" w:unhideWhenUsed="1"/>
   </w:latentStyles>
   <w:style w:type="paragraph" w:default="1" w:styleId="Normal">
     <w:name w:val="Normal"/>

</xml_diff>